<commit_message>
solved jest cleanup issue, restored removed tests, tests which do not use firebase emulator should not break build, updated documentation with some addl info about firebase emulator, alternate test run configuration still in place for emulated tests
</commit_message>
<xml_diff>
--- a/Submissions/Sprint 3/07 Testing-Documentation-Spr3.docx
+++ b/Submissions/Sprint 3/07 Testing-Documentation-Spr3.docx
@@ -1150,10 +1150,10 @@
           <w:noProof/>
         </w:rPr>
         <w:drawing>
-          <wp:inline distT="0" distB="0" distL="0" distR="0" wp14:anchorId="5A991164" wp14:editId="5CEB0343">
-            <wp:extent cx="6078441" cy="4562475"/>
-            <wp:effectExtent l="0" t="0" r="0" b="0"/>
-            <wp:docPr id="2" name="Picture 2"/>
+          <wp:inline distT="0" distB="0" distL="0" distR="0" wp14:anchorId="1BAEA15C" wp14:editId="4059820E">
+            <wp:extent cx="5943600" cy="5539740"/>
+            <wp:effectExtent l="0" t="0" r="0" b="3810"/>
+            <wp:docPr id="5" name="Picture 5"/>
             <wp:cNvGraphicFramePr>
               <a:graphicFrameLocks xmlns:a="http://schemas.openxmlformats.org/drawingml/2006/main" noChangeAspect="1"/>
             </wp:cNvGraphicFramePr>
@@ -1161,7 +1161,7 @@
               <a:graphicData uri="http://schemas.openxmlformats.org/drawingml/2006/picture">
                 <pic:pic xmlns:pic="http://schemas.openxmlformats.org/drawingml/2006/picture">
                   <pic:nvPicPr>
-                    <pic:cNvPr id="0" name="Picture 3"/>
+                    <pic:cNvPr id="0" name="Picture 2"/>
                     <pic:cNvPicPr>
                       <a:picLocks noChangeAspect="1" noChangeArrowheads="1"/>
                     </pic:cNvPicPr>
@@ -1174,13 +1174,13 @@
                         </a:ext>
                       </a:extLst>
                     </a:blip>
-                    <a:srcRect r="33066"/>
+                    <a:srcRect/>
                     <a:stretch/>
                   </pic:blipFill>
                   <pic:spPr bwMode="auto">
                     <a:xfrm>
                       <a:off x="0" y="0"/>
-                      <a:ext cx="6091502" cy="4572279"/>
+                      <a:ext cx="5943600" cy="5539740"/>
                     </a:xfrm>
                     <a:prstGeom prst="rect">
                       <a:avLst/>
@@ -1223,86 +1223,481 @@
         <w:tab/>
       </w:r>
       <w:r>
-        <w:t xml:space="preserve">In sprint 3, we have faced some difficulty in testing our project as the coupling with Google Firebase products has increased by a significant factor. In order to overcome this hurdle, more complex tests have been designed in order to set up the necessary providers required in our testing. In addition, </w:t>
+        <w:t>In sprint 3, we faced some difficult</w:t>
+      </w:r>
+      <w:r>
+        <w:t>ies</w:t>
+      </w:r>
+      <w:r>
+        <w:t xml:space="preserve"> in testing our project as the coupling</w:t>
+      </w:r>
+      <w:r>
+        <w:t xml:space="preserve"> of our components</w:t>
+      </w:r>
+      <w:r>
+        <w:t xml:space="preserve"> with Google Firebase </w:t>
+      </w:r>
+      <w:r>
+        <w:t>suite</w:t>
+      </w:r>
+      <w:r>
+        <w:t xml:space="preserve"> has increased by a significant factor</w:t>
+      </w:r>
+      <w:r>
+        <w:t>. To</w:t>
+      </w:r>
+      <w:r>
+        <w:t xml:space="preserve"> overcome this hurdle</w:t>
+      </w:r>
+      <w:r>
+        <w:t xml:space="preserve"> in part</w:t>
+      </w:r>
+      <w:r>
+        <w:t xml:space="preserve">, more complex tests have been designed in order to set up the necessary </w:t>
+      </w:r>
+      <w:r>
+        <w:t>firebase providers</w:t>
+      </w:r>
+      <w:r>
+        <w:t xml:space="preserve">. In addition, </w:t>
       </w:r>
       <w:r>
         <w:t>focus was shifted toward testing individual components as opposed to individual page, as it is more practical to maintain operational tests across changes in this context.</w:t>
       </w:r>
       <w:r>
-        <w:br/>
-      </w:r>
-      <w:r>
-        <w:tab/>
-      </w:r>
-    </w:p>
-    <w:p>
-      <w:pPr>
-        <w:spacing w:after="0"/>
-      </w:pPr>
-      <w:r>
-        <w:tab/>
-        <w:t>In addition, we configured the firebase emulator, which has been included in our submission at the top level. This emulator was useful for testing our ‘reactfire’ authorization handler. Included in the folder’s contents are the configuration files used for testing and the script used to launch the emulator for this purpose. A third BDD test has also been incorporated in the broader test suite collection which verifies that the matching algorithm is returning data.</w:t>
-      </w:r>
-    </w:p>
-    <w:p>
-      <w:pPr>
-        <w:spacing w:after="0"/>
-        <w:rPr>
-          <w:b/>
-          <w:bCs/>
-        </w:rPr>
-      </w:pPr>
-    </w:p>
-    <w:p>
-      <w:pPr>
-        <w:spacing w:after="0"/>
-        <w:rPr>
-          <w:b/>
-          <w:bCs/>
-        </w:rPr>
-      </w:pPr>
-    </w:p>
-    <w:p>
-      <w:pPr>
-        <w:spacing w:after="0"/>
-        <w:rPr>
-          <w:b/>
-          <w:bCs/>
-        </w:rPr>
-      </w:pPr>
-    </w:p>
-    <w:p>
-      <w:pPr>
-        <w:spacing w:after="0"/>
-        <w:rPr>
-          <w:b/>
-          <w:bCs/>
-        </w:rPr>
-      </w:pPr>
-    </w:p>
-    <w:p>
-      <w:pPr>
-        <w:spacing w:after="0"/>
-        <w:rPr>
-          <w:b/>
-          <w:bCs/>
-        </w:rPr>
-      </w:pPr>
-    </w:p>
-    <w:p>
-      <w:pPr>
-        <w:spacing w:after="0"/>
-        <w:rPr>
-          <w:b/>
-          <w:bCs/>
-        </w:rPr>
-      </w:pPr>
-      <w:r>
-        <w:rPr>
-          <w:b/>
-          <w:bCs/>
-        </w:rPr>
+        <w:t xml:space="preserve"> </w:t>
+      </w:r>
+      <w:r>
+        <w:t>A third BDD test has also been incorporated in the broader test suite collection which verifies that the matching algorithm is returning data.</w:t>
+      </w:r>
+    </w:p>
+    <w:p>
+      <w:pPr>
+        <w:spacing w:after="0"/>
+      </w:pPr>
+    </w:p>
+    <w:p>
+      <w:pPr>
+        <w:spacing w:after="0"/>
+      </w:pPr>
+      <w:r>
+        <w:tab/>
+      </w:r>
+    </w:p>
+    <w:p>
+      <w:pPr>
+        <w:spacing w:after="0"/>
+      </w:pPr>
+    </w:p>
+    <w:p>
+      <w:pPr>
+        <w:spacing w:after="0"/>
+      </w:pPr>
+    </w:p>
+    <w:p>
+      <w:pPr>
+        <w:spacing w:after="0"/>
+        <w:ind w:firstLine="720"/>
+      </w:pPr>
+      <w:r>
         <w:lastRenderedPageBreak/>
+        <w:t>During this sprint, we have also</w:t>
+      </w:r>
+      <w:r>
+        <w:t xml:space="preserve"> configured </w:t>
+      </w:r>
+      <w:r>
+        <w:t>the F</w:t>
+      </w:r>
+      <w:r>
+        <w:t>irebase emulator</w:t>
+      </w:r>
+      <w:r>
+        <w:t xml:space="preserve"> node package, which assists in testing functionality which would otherwise interact with the live Firebase API. The use of this emulator is necessary due to certain protocols used by Firebase which make it somewhat incompatible with jest.</w:t>
+      </w:r>
+      <w:r>
+        <w:t xml:space="preserve"> </w:t>
+      </w:r>
+      <w:r>
+        <w:t>The configuration and execution script for this emulator has been included in our submission at the top level of directories</w:t>
+      </w:r>
+      <w:r>
+        <w:t xml:space="preserve">. </w:t>
+      </w:r>
+      <w:r>
+        <w:t>An image of this emulator running during our testing can be found</w:t>
+      </w:r>
+      <w:r>
+        <w:t xml:space="preserve"> below</w:t>
+      </w:r>
+      <w:r>
+        <w:t>.</w:t>
+      </w:r>
+      <w:r>
+        <w:t xml:space="preserve"> In order to allow our test suite to be automatically executed upon deployment, tests which rely on this emulation are executed through a separate command, </w:t>
+      </w:r>
+      <w:r>
+        <w:rPr>
+          <w:i/>
+          <w:iCs/>
+        </w:rPr>
+        <w:t>yarn test-all</w:t>
+      </w:r>
+      <w:r>
+        <w:t>.</w:t>
+      </w:r>
+    </w:p>
+    <w:p>
+      <w:pPr>
+        <w:spacing w:after="0"/>
+        <w:rPr>
+          <w:b/>
+          <w:bCs/>
+        </w:rPr>
+      </w:pPr>
+    </w:p>
+    <w:p>
+      <w:pPr>
+        <w:spacing w:after="0"/>
+        <w:rPr>
+          <w:b/>
+          <w:bCs/>
+        </w:rPr>
+      </w:pPr>
+    </w:p>
+    <w:p>
+      <w:pPr>
+        <w:spacing w:after="0"/>
+        <w:rPr>
+          <w:b/>
+          <w:bCs/>
+        </w:rPr>
+      </w:pPr>
+      <w:r>
+        <w:rPr>
+          <w:b/>
+          <w:bCs/>
+          <w:noProof/>
+        </w:rPr>
+        <w:drawing>
+          <wp:inline distT="0" distB="0" distL="0" distR="0" wp14:anchorId="0730A76F" wp14:editId="0431D4D5">
+            <wp:extent cx="5943600" cy="3268980"/>
+            <wp:effectExtent l="0" t="0" r="0" b="7620"/>
+            <wp:docPr id="4" name="Picture 4"/>
+            <wp:cNvGraphicFramePr>
+              <a:graphicFrameLocks xmlns:a="http://schemas.openxmlformats.org/drawingml/2006/main" noChangeAspect="1"/>
+            </wp:cNvGraphicFramePr>
+            <a:graphic xmlns:a="http://schemas.openxmlformats.org/drawingml/2006/main">
+              <a:graphicData uri="http://schemas.openxmlformats.org/drawingml/2006/picture">
+                <pic:pic xmlns:pic="http://schemas.openxmlformats.org/drawingml/2006/picture">
+                  <pic:nvPicPr>
+                    <pic:cNvPr id="0" name="Picture 1"/>
+                    <pic:cNvPicPr>
+                      <a:picLocks noChangeAspect="1" noChangeArrowheads="1"/>
+                    </pic:cNvPicPr>
+                  </pic:nvPicPr>
+                  <pic:blipFill>
+                    <a:blip r:embed="rId11">
+                      <a:extLst>
+                        <a:ext uri="{28A0092B-C50C-407E-A947-70E740481C1C}">
+                          <a14:useLocalDpi xmlns:a14="http://schemas.microsoft.com/office/drawing/2010/main" val="0"/>
+                        </a:ext>
+                      </a:extLst>
+                    </a:blip>
+                    <a:srcRect/>
+                    <a:stretch>
+                      <a:fillRect/>
+                    </a:stretch>
+                  </pic:blipFill>
+                  <pic:spPr bwMode="auto">
+                    <a:xfrm>
+                      <a:off x="0" y="0"/>
+                      <a:ext cx="5943600" cy="3268980"/>
+                    </a:xfrm>
+                    <a:prstGeom prst="rect">
+                      <a:avLst/>
+                    </a:prstGeom>
+                    <a:noFill/>
+                    <a:ln>
+                      <a:noFill/>
+                    </a:ln>
+                  </pic:spPr>
+                </pic:pic>
+              </a:graphicData>
+            </a:graphic>
+          </wp:inline>
+        </w:drawing>
+      </w:r>
+    </w:p>
+    <w:p>
+      <w:pPr>
+        <w:spacing w:after="0"/>
+        <w:ind w:left="5040"/>
+        <w:rPr>
+          <w:i/>
+          <w:iCs/>
+        </w:rPr>
+      </w:pPr>
+      <w:r>
+        <w:rPr>
+          <w:i/>
+          <w:iCs/>
+        </w:rPr>
+        <w:t xml:space="preserve">Firebase Emulator in use during </w:t>
+      </w:r>
+      <w:r>
+        <w:rPr>
+          <w:i/>
+          <w:iCs/>
+        </w:rPr>
+        <w:t xml:space="preserve">full </w:t>
+      </w:r>
+      <w:r>
+        <w:rPr>
+          <w:i/>
+          <w:iCs/>
+        </w:rPr>
+        <w:t>testing.</w:t>
+      </w:r>
+    </w:p>
+    <w:p>
+      <w:pPr>
+        <w:spacing w:after="0"/>
+        <w:rPr>
+          <w:b/>
+          <w:bCs/>
+        </w:rPr>
+      </w:pPr>
+    </w:p>
+    <w:p>
+      <w:pPr>
+        <w:spacing w:after="0"/>
+        <w:rPr>
+          <w:b/>
+          <w:bCs/>
+        </w:rPr>
+      </w:pPr>
+    </w:p>
+    <w:p>
+      <w:pPr>
+        <w:spacing w:after="0"/>
+        <w:rPr>
+          <w:b/>
+          <w:bCs/>
+        </w:rPr>
+      </w:pPr>
+    </w:p>
+    <w:p>
+      <w:pPr>
+        <w:spacing w:after="0"/>
+        <w:rPr>
+          <w:b/>
+          <w:bCs/>
+        </w:rPr>
+      </w:pPr>
+    </w:p>
+    <w:p>
+      <w:pPr>
+        <w:spacing w:after="0"/>
+        <w:rPr>
+          <w:b/>
+          <w:bCs/>
+        </w:rPr>
+      </w:pPr>
+    </w:p>
+    <w:p>
+      <w:pPr>
+        <w:spacing w:after="0"/>
+        <w:rPr>
+          <w:b/>
+          <w:bCs/>
+        </w:rPr>
+      </w:pPr>
+    </w:p>
+    <w:p>
+      <w:pPr>
+        <w:spacing w:after="0"/>
+        <w:rPr>
+          <w:b/>
+          <w:bCs/>
+        </w:rPr>
+      </w:pPr>
+    </w:p>
+    <w:p>
+      <w:pPr>
+        <w:spacing w:after="0"/>
+        <w:rPr>
+          <w:b/>
+          <w:bCs/>
+        </w:rPr>
+      </w:pPr>
+    </w:p>
+    <w:p>
+      <w:pPr>
+        <w:spacing w:after="0"/>
+        <w:rPr>
+          <w:b/>
+          <w:bCs/>
+        </w:rPr>
+      </w:pPr>
+    </w:p>
+    <w:p>
+      <w:pPr>
+        <w:spacing w:after="0"/>
+        <w:rPr>
+          <w:b/>
+          <w:bCs/>
+        </w:rPr>
+      </w:pPr>
+    </w:p>
+    <w:p>
+      <w:pPr>
+        <w:spacing w:after="0"/>
+        <w:rPr>
+          <w:b/>
+          <w:bCs/>
+        </w:rPr>
+      </w:pPr>
+    </w:p>
+    <w:p>
+      <w:pPr>
+        <w:spacing w:after="0"/>
+        <w:rPr>
+          <w:b/>
+          <w:bCs/>
+        </w:rPr>
+      </w:pPr>
+    </w:p>
+    <w:p>
+      <w:pPr>
+        <w:spacing w:after="0"/>
+        <w:rPr>
+          <w:b/>
+          <w:bCs/>
+        </w:rPr>
+      </w:pPr>
+    </w:p>
+    <w:p>
+      <w:pPr>
+        <w:spacing w:after="0"/>
+        <w:rPr>
+          <w:b/>
+          <w:bCs/>
+        </w:rPr>
+      </w:pPr>
+    </w:p>
+    <w:p>
+      <w:pPr>
+        <w:spacing w:after="0"/>
+        <w:rPr>
+          <w:b/>
+          <w:bCs/>
+        </w:rPr>
+      </w:pPr>
+    </w:p>
+    <w:p>
+      <w:pPr>
+        <w:spacing w:after="0"/>
+        <w:rPr>
+          <w:b/>
+          <w:bCs/>
+        </w:rPr>
+      </w:pPr>
+    </w:p>
+    <w:p>
+      <w:pPr>
+        <w:spacing w:after="0"/>
+        <w:rPr>
+          <w:b/>
+          <w:bCs/>
+        </w:rPr>
+      </w:pPr>
+    </w:p>
+    <w:p>
+      <w:pPr>
+        <w:spacing w:after="0"/>
+        <w:rPr>
+          <w:b/>
+          <w:bCs/>
+        </w:rPr>
+      </w:pPr>
+    </w:p>
+    <w:p>
+      <w:pPr>
+        <w:spacing w:after="0"/>
+        <w:rPr>
+          <w:b/>
+          <w:bCs/>
+        </w:rPr>
+      </w:pPr>
+    </w:p>
+    <w:p>
+      <w:pPr>
+        <w:spacing w:after="0"/>
+        <w:rPr>
+          <w:b/>
+          <w:bCs/>
+        </w:rPr>
+      </w:pPr>
+    </w:p>
+    <w:p>
+      <w:pPr>
+        <w:spacing w:after="0"/>
+        <w:rPr>
+          <w:b/>
+          <w:bCs/>
+        </w:rPr>
+      </w:pPr>
+    </w:p>
+    <w:p>
+      <w:pPr>
+        <w:spacing w:after="0"/>
+        <w:rPr>
+          <w:b/>
+          <w:bCs/>
+        </w:rPr>
+      </w:pPr>
+    </w:p>
+    <w:p>
+      <w:pPr>
+        <w:spacing w:after="0"/>
+        <w:rPr>
+          <w:b/>
+          <w:bCs/>
+        </w:rPr>
+      </w:pPr>
+    </w:p>
+    <w:p>
+      <w:pPr>
+        <w:spacing w:after="0"/>
+        <w:rPr>
+          <w:b/>
+          <w:bCs/>
+        </w:rPr>
+      </w:pPr>
+    </w:p>
+    <w:p>
+      <w:pPr>
+        <w:spacing w:after="0"/>
+        <w:rPr>
+          <w:b/>
+          <w:bCs/>
+        </w:rPr>
+      </w:pPr>
+    </w:p>
+    <w:p>
+      <w:pPr>
+        <w:spacing w:after="0"/>
+        <w:rPr>
+          <w:b/>
+          <w:bCs/>
+        </w:rPr>
+      </w:pPr>
+      <w:r>
+        <w:rPr>
+          <w:b/>
+          <w:bCs/>
+        </w:rPr>
         <w:t xml:space="preserve">Testing Software and Related </w:t>
       </w:r>
       <w:r>
@@ -1344,7 +1739,7 @@
       <w:r>
         <w:tab/>
       </w:r>
-      <w:hyperlink r:id="rId11" w:history="1">
+      <w:hyperlink r:id="rId12" w:history="1">
         <w:r>
           <w:rPr>
             <w:rStyle w:val="Hyperlink"/>
@@ -1371,7 +1766,7 @@
       <w:r>
         <w:tab/>
       </w:r>
-      <w:hyperlink r:id="rId12" w:history="1">
+      <w:hyperlink r:id="rId13" w:history="1">
         <w:r>
           <w:rPr>
             <w:rStyle w:val="Hyperlink"/>
@@ -1401,7 +1796,7 @@
       <w:r>
         <w:tab/>
       </w:r>
-      <w:hyperlink r:id="rId13" w:history="1">
+      <w:hyperlink r:id="rId14" w:history="1">
         <w:r>
           <w:rPr>
             <w:rStyle w:val="Hyperlink"/>
@@ -1431,7 +1826,7 @@
       <w:r>
         <w:tab/>
       </w:r>
-      <w:hyperlink r:id="rId14" w:history="1">
+      <w:hyperlink r:id="rId15" w:history="1">
         <w:r>
           <w:rPr>
             <w:rStyle w:val="Hyperlink"/>
@@ -1458,7 +1853,7 @@
       <w:r>
         <w:tab/>
       </w:r>
-      <w:hyperlink r:id="rId15" w:history="1">
+      <w:hyperlink r:id="rId16" w:history="1">
         <w:r>
           <w:rPr>
             <w:rStyle w:val="Hyperlink"/>
@@ -1488,7 +1883,7 @@
       <w:r>
         <w:tab/>
       </w:r>
-      <w:hyperlink r:id="rId16" w:history="1">
+      <w:hyperlink r:id="rId17" w:history="1">
         <w:r>
           <w:rPr>
             <w:rStyle w:val="Hyperlink"/>
@@ -1518,7 +1913,7 @@
       <w:r>
         <w:tab/>
       </w:r>
-      <w:hyperlink r:id="rId17" w:history="1">
+      <w:hyperlink r:id="rId18" w:history="1">
         <w:r>
           <w:rPr>
             <w:rStyle w:val="Hyperlink"/>
@@ -2490,12 +2885,6 @@
 </file>
 
 <file path=customXml/item1.xml><?xml version="1.0" encoding="utf-8"?>
-<p:properties xmlns:p="http://schemas.microsoft.com/office/2006/metadata/properties" xmlns:xsi="http://www.w3.org/2001/XMLSchema-instance" xmlns:pc="http://schemas.microsoft.com/office/infopath/2007/PartnerControls">
-  <documentManagement/>
-</p:properties>
-</file>
-
-<file path=customXml/item2.xml><?xml version="1.0" encoding="utf-8"?>
 <ct:contentTypeSchema xmlns:ct="http://schemas.microsoft.com/office/2006/metadata/contentType" xmlns:ma="http://schemas.microsoft.com/office/2006/metadata/properties/metaAttributes" ct:_="" ma:_="" ma:contentTypeName="Document" ma:contentTypeID="0x010100FBBEF24E2514DC46B26C8C07673D07F9" ma:contentTypeVersion="11" ma:contentTypeDescription="Create a new document." ma:contentTypeScope="" ma:versionID="f98e08a596fb65bdd33b9f6851da3991">
   <xsd:schema xmlns:xsd="http://www.w3.org/2001/XMLSchema" xmlns:xs="http://www.w3.org/2001/XMLSchema" xmlns:p="http://schemas.microsoft.com/office/2006/metadata/properties" xmlns:ns3="0c657bdb-39eb-43e6-bfcb-f57981d124b4" xmlns:ns4="c36a4850-996b-4dca-a74d-b55273090e6a" targetNamespace="http://schemas.microsoft.com/office/2006/metadata/properties" ma:root="true" ma:fieldsID="6b04ee7de7d95f74e355f10b4e9e2ea5" ns3:_="" ns4:_="">
     <xsd:import namespace="0c657bdb-39eb-43e6-bfcb-f57981d124b4"/>
@@ -2706,6 +3095,12 @@
 </ct:contentTypeSchema>
 </file>
 
+<file path=customXml/item2.xml><?xml version="1.0" encoding="utf-8"?>
+<p:properties xmlns:p="http://schemas.microsoft.com/office/2006/metadata/properties" xmlns:xsi="http://www.w3.org/2001/XMLSchema-instance" xmlns:pc="http://schemas.microsoft.com/office/infopath/2007/PartnerControls">
+  <documentManagement/>
+</p:properties>
+</file>
+
 <file path=customXml/item3.xml><?xml version="1.0" encoding="utf-8"?>
 <?mso-contentType ?>
 <FormTemplates xmlns="http://schemas.microsoft.com/sharepoint/v3/contenttype/forms">
@@ -2716,15 +3111,6 @@
 </file>
 
 <file path=customXml/itemProps1.xml><?xml version="1.0" encoding="utf-8"?>
-<ds:datastoreItem xmlns:ds="http://schemas.openxmlformats.org/officeDocument/2006/customXml" ds:itemID="{E1858390-C680-4CFC-BF58-4A1FC8F652C6}">
-  <ds:schemaRefs>
-    <ds:schemaRef ds:uri="http://schemas.microsoft.com/office/2006/metadata/properties"/>
-    <ds:schemaRef ds:uri="http://schemas.microsoft.com/office/infopath/2007/PartnerControls"/>
-  </ds:schemaRefs>
-</ds:datastoreItem>
-</file>
-
-<file path=customXml/itemProps2.xml><?xml version="1.0" encoding="utf-8"?>
 <ds:datastoreItem xmlns:ds="http://schemas.openxmlformats.org/officeDocument/2006/customXml" ds:itemID="{20E71ED8-98B8-4891-A384-A39D4CF7CAF7}">
   <ds:schemaRefs>
     <ds:schemaRef ds:uri="http://schemas.microsoft.com/office/2006/metadata/contentType"/>
@@ -2743,6 +3129,15 @@
 </ds:datastoreItem>
 </file>
 
+<file path=customXml/itemProps2.xml><?xml version="1.0" encoding="utf-8"?>
+<ds:datastoreItem xmlns:ds="http://schemas.openxmlformats.org/officeDocument/2006/customXml" ds:itemID="{E1858390-C680-4CFC-BF58-4A1FC8F652C6}">
+  <ds:schemaRefs>
+    <ds:schemaRef ds:uri="http://schemas.microsoft.com/office/2006/metadata/properties"/>
+    <ds:schemaRef ds:uri="http://schemas.microsoft.com/office/infopath/2007/PartnerControls"/>
+  </ds:schemaRefs>
+</ds:datastoreItem>
+</file>
+
 <file path=customXml/itemProps3.xml><?xml version="1.0" encoding="utf-8"?>
 <ds:datastoreItem xmlns:ds="http://schemas.openxmlformats.org/officeDocument/2006/customXml" ds:itemID="{1CDF89A6-A8C7-462C-876C-F696F3327E83}">
   <ds:schemaRefs>

</xml_diff>

<commit_message>
final pre-pr testing/documentation adjustments
</commit_message>
<xml_diff>
--- a/Submissions/Sprint 3/07 Testing-Documentation-Spr3.docx
+++ b/Submissions/Sprint 3/07 Testing-Documentation-Spr3.docx
@@ -604,7 +604,23 @@
           <w:i/>
           <w:iCs/>
         </w:rPr>
-        <w:t>Given, When, Then</w:t>
+        <w:t xml:space="preserve">Given, </w:t>
+      </w:r>
+      <w:proofErr w:type="gramStart"/>
+      <w:r>
+        <w:rPr>
+          <w:i/>
+          <w:iCs/>
+        </w:rPr>
+        <w:t>When,</w:t>
+      </w:r>
+      <w:proofErr w:type="gramEnd"/>
+      <w:r>
+        <w:rPr>
+          <w:i/>
+          <w:iCs/>
+        </w:rPr>
+        <w:t xml:space="preserve"> Then</w:t>
       </w:r>
       <w:r>
         <w:rPr>
@@ -913,6 +929,7 @@
       <w:r>
         <w:t xml:space="preserve"> We have not yet configured the coverage aspect of the testing framework such that it produces useful </w:t>
       </w:r>
+      <w:proofErr w:type="gramStart"/>
       <w:r>
         <w:t>output</w:t>
       </w:r>
@@ -922,6 +939,7 @@
       <w:r>
         <w:t xml:space="preserve"> but</w:t>
       </w:r>
+      <w:proofErr w:type="gramEnd"/>
       <w:r>
         <w:t xml:space="preserve"> aim do to so in the next sprint</w:t>
       </w:r>
@@ -1265,125 +1283,70 @@
         <w:t>focus was shifted toward testing individual components as opposed to individual page, as it is more practical to maintain operational tests across changes in this context.</w:t>
       </w:r>
       <w:r>
-        <w:t xml:space="preserve"> </w:t>
-      </w:r>
-      <w:r>
-        <w:t>A third BDD test has also been incorporated in the broader test suite collection which verifies that the matching algorithm is returning data.</w:t>
-      </w:r>
-    </w:p>
-    <w:p>
-      <w:pPr>
-        <w:spacing w:after="0"/>
-      </w:pPr>
-    </w:p>
-    <w:p>
-      <w:pPr>
-        <w:spacing w:after="0"/>
-      </w:pPr>
-      <w:r>
-        <w:tab/>
-      </w:r>
-    </w:p>
-    <w:p>
-      <w:pPr>
-        <w:spacing w:after="0"/>
-      </w:pPr>
-    </w:p>
-    <w:p>
-      <w:pPr>
-        <w:spacing w:after="0"/>
-      </w:pPr>
-    </w:p>
-    <w:p>
-      <w:pPr>
-        <w:spacing w:after="0"/>
-        <w:ind w:firstLine="720"/>
-      </w:pPr>
-      <w:r>
-        <w:lastRenderedPageBreak/>
-        <w:t>During this sprint, we have also</w:t>
-      </w:r>
-      <w:r>
-        <w:t xml:space="preserve"> configured </w:t>
-      </w:r>
-      <w:r>
-        <w:t>the F</w:t>
-      </w:r>
-      <w:r>
-        <w:t>irebase emulator</w:t>
-      </w:r>
-      <w:r>
-        <w:t xml:space="preserve"> node package, which assists in testing functionality which would otherwise interact with the live Firebase API. The use of this emulator is necessary due to certain protocols used by Firebase which make it somewhat incompatible with jest.</w:t>
-      </w:r>
-      <w:r>
-        <w:t xml:space="preserve"> </w:t>
-      </w:r>
-      <w:r>
-        <w:t>The configuration and execution script for this emulator has been included in our submission at the top level of directories</w:t>
-      </w:r>
-      <w:r>
-        <w:t xml:space="preserve">. </w:t>
-      </w:r>
-      <w:r>
-        <w:t>An image of this emulator running during our testing can be found</w:t>
-      </w:r>
-      <w:r>
-        <w:t xml:space="preserve"> below</w:t>
-      </w:r>
-      <w:r>
-        <w:t>.</w:t>
-      </w:r>
-      <w:r>
-        <w:t xml:space="preserve"> In order to allow our test suite to be automatically executed upon deployment, tests which rely on this emulation are executed through a separate command, </w:t>
+        <w:t xml:space="preserve"> A third BDD test has also been incorporated in the broader test suite collection which verifies that the matching algorithm is returning data.</w:t>
+      </w:r>
+    </w:p>
+    <w:p>
+      <w:pPr>
+        <w:spacing w:after="0"/>
+      </w:pPr>
+    </w:p>
+    <w:p>
+      <w:pPr>
+        <w:spacing w:after="0"/>
+      </w:pPr>
+      <w:r>
+        <w:tab/>
+        <w:t xml:space="preserve">In addition, we have made extensive use of the </w:t>
       </w:r>
       <w:r>
         <w:rPr>
           <w:i/>
           <w:iCs/>
         </w:rPr>
-        <w:t>yarn test-all</w:t>
-      </w:r>
-      <w:r>
-        <w:t>.</w:t>
-      </w:r>
-    </w:p>
-    <w:p>
-      <w:pPr>
-        <w:spacing w:after="0"/>
-        <w:rPr>
-          <w:b/>
-          <w:bCs/>
-        </w:rPr>
-      </w:pPr>
-    </w:p>
-    <w:p>
-      <w:pPr>
-        <w:spacing w:after="0"/>
-        <w:rPr>
-          <w:b/>
-          <w:bCs/>
-        </w:rPr>
-      </w:pPr>
-    </w:p>
-    <w:p>
-      <w:pPr>
-        <w:spacing w:after="0"/>
-        <w:rPr>
-          <w:b/>
-          <w:bCs/>
-        </w:rPr>
-      </w:pPr>
-      <w:r>
-        <w:rPr>
-          <w:b/>
-          <w:bCs/>
+        <w:t>reactfire</w:t>
+      </w:r>
+      <w:r>
+        <w:t xml:space="preserve"> node library.  This utilizes the v9 iteration of Firebase service applications, which we have discovered carries an expensive price with regard to testing.  While Firebase v9 applications can be initialized with ease, there is no public method accessible to terminate these initializations. In the context of our application, this simply means that </w:t>
+      </w:r>
+      <w:r>
+        <w:lastRenderedPageBreak/>
+        <w:t xml:space="preserve">reactfire is terminated by the garbage collection process. </w:t>
+      </w:r>
+      <w:proofErr w:type="gramStart"/>
+      <w:r>
+        <w:t>However</w:t>
+      </w:r>
+      <w:proofErr w:type="gramEnd"/>
+      <w:r>
+        <w:t xml:space="preserve"> in the context of jest, this means that the teardown process cannot successfully handle closing the initialized listeners, which causes the test suite to hang. Nevertheless, we have built additional unit tests to test components utilizing this library. An execution which includes these additional tests is shown below, </w:t>
+      </w:r>
+      <w:r>
+        <w:rPr>
+          <w:b/>
+          <w:bCs/>
+        </w:rPr>
+        <w:t>producing a total run of 60 tests.</w:t>
+      </w:r>
+    </w:p>
+    <w:p>
+      <w:pPr>
+        <w:spacing w:after="0"/>
+      </w:pPr>
+    </w:p>
+    <w:p>
+      <w:pPr>
+        <w:spacing w:after="0"/>
+      </w:pPr>
+      <w:r>
+        <w:rPr>
           <w:noProof/>
         </w:rPr>
         <w:drawing>
-          <wp:inline distT="0" distB="0" distL="0" distR="0" wp14:anchorId="0730A76F" wp14:editId="0431D4D5">
-            <wp:extent cx="5943600" cy="3268980"/>
-            <wp:effectExtent l="0" t="0" r="0" b="7620"/>
-            <wp:docPr id="4" name="Picture 4"/>
+          <wp:inline distT="0" distB="0" distL="0" distR="0" wp14:anchorId="1025F11D" wp14:editId="07FFEF8A">
+            <wp:extent cx="5934075" cy="2876550"/>
+            <wp:effectExtent l="0" t="0" r="9525" b="0"/>
+            <wp:docPr id="2" name="Picture 2"/>
             <wp:cNvGraphicFramePr>
               <a:graphicFrameLocks xmlns:a="http://schemas.openxmlformats.org/drawingml/2006/main" noChangeAspect="1"/>
             </wp:cNvGraphicFramePr>
@@ -1396,8 +1359,142 @@
                       <a:picLocks noChangeAspect="1" noChangeArrowheads="1"/>
                     </pic:cNvPicPr>
                   </pic:nvPicPr>
+                  <pic:blipFill rotWithShape="1">
+                    <a:blip r:embed="rId11">
+                      <a:extLst>
+                        <a:ext uri="{28A0092B-C50C-407E-A947-70E740481C1C}">
+                          <a14:useLocalDpi xmlns:a14="http://schemas.microsoft.com/office/drawing/2010/main" val="0"/>
+                        </a:ext>
+                      </a:extLst>
+                    </a:blip>
+                    <a:srcRect t="24120" b="1"/>
+                    <a:stretch/>
+                  </pic:blipFill>
+                  <pic:spPr bwMode="auto">
+                    <a:xfrm>
+                      <a:off x="0" y="0"/>
+                      <a:ext cx="5934075" cy="2876550"/>
+                    </a:xfrm>
+                    <a:prstGeom prst="rect">
+                      <a:avLst/>
+                    </a:prstGeom>
+                    <a:noFill/>
+                    <a:ln>
+                      <a:noFill/>
+                    </a:ln>
+                    <a:extLst>
+                      <a:ext uri="{53640926-AAD7-44D8-BBD7-CCE9431645EC}">
+                        <a14:shadowObscured xmlns:a14="http://schemas.microsoft.com/office/drawing/2010/main"/>
+                      </a:ext>
+                    </a:extLst>
+                  </pic:spPr>
+                </pic:pic>
+              </a:graphicData>
+            </a:graphic>
+          </wp:inline>
+        </w:drawing>
+      </w:r>
+    </w:p>
+    <w:p>
+      <w:pPr>
+        <w:spacing w:after="0"/>
+      </w:pPr>
+    </w:p>
+    <w:p>
+      <w:pPr>
+        <w:spacing w:after="0"/>
+        <w:ind w:firstLine="720"/>
+      </w:pPr>
+      <w:r>
+        <w:t>During this sprint, we have also</w:t>
+      </w:r>
+      <w:r>
+        <w:t xml:space="preserve"> configured </w:t>
+      </w:r>
+      <w:r>
+        <w:t>the F</w:t>
+      </w:r>
+      <w:r>
+        <w:t>irebase emulator</w:t>
+      </w:r>
+      <w:r>
+        <w:t xml:space="preserve"> node package, which assists in testing functionality which would otherwise interact with the live Firebase API. The use of this emulator is necessary due to certain protocols used by Firebase which make it somewhat incompatible with jest.</w:t>
+      </w:r>
+      <w:r>
+        <w:t xml:space="preserve"> </w:t>
+      </w:r>
+      <w:r>
+        <w:t>The configuration and execution script for this emulator has been included in our submission at the top level of directories</w:t>
+      </w:r>
+      <w:r>
+        <w:t xml:space="preserve">. </w:t>
+      </w:r>
+      <w:r>
+        <w:t>An image of this emulator running during our testing can be found</w:t>
+      </w:r>
+      <w:r>
+        <w:t xml:space="preserve"> below</w:t>
+      </w:r>
+      <w:r>
+        <w:t>.</w:t>
+      </w:r>
+      <w:r>
+        <w:t xml:space="preserve"> In order to allow our test suite to be automatically executed upon deployment, tests which rely on this emulation are executed through a separate command, </w:t>
+      </w:r>
+      <w:r>
+        <w:rPr>
+          <w:i/>
+          <w:iCs/>
+        </w:rPr>
+        <w:t>yarn test-all</w:t>
+      </w:r>
+      <w:r>
+        <w:t>.</w:t>
+      </w:r>
+    </w:p>
+    <w:p>
+      <w:pPr>
+        <w:spacing w:after="0"/>
+        <w:rPr>
+          <w:b/>
+          <w:bCs/>
+        </w:rPr>
+      </w:pPr>
+    </w:p>
+    <w:p>
+      <w:pPr>
+        <w:spacing w:after="0"/>
+        <w:jc w:val="center"/>
+        <w:rPr>
+          <w:b/>
+          <w:bCs/>
+        </w:rPr>
+      </w:pPr>
+      <w:r>
+        <w:rPr>
+          <w:b/>
+          <w:bCs/>
+          <w:noProof/>
+        </w:rPr>
+        <w:drawing>
+          <wp:inline distT="0" distB="0" distL="0" distR="0" wp14:anchorId="4F7F27A0" wp14:editId="22969EA1">
+            <wp:extent cx="4638675" cy="2551270"/>
+            <wp:effectExtent l="0" t="0" r="0" b="1905"/>
+            <wp:docPr id="4" name="Picture 4" descr="A screenshot of a computer&#10;&#10;Description automatically generated"/>
+            <wp:cNvGraphicFramePr>
+              <a:graphicFrameLocks xmlns:a="http://schemas.openxmlformats.org/drawingml/2006/main" noChangeAspect="1"/>
+            </wp:cNvGraphicFramePr>
+            <a:graphic xmlns:a="http://schemas.openxmlformats.org/drawingml/2006/main">
+              <a:graphicData uri="http://schemas.openxmlformats.org/drawingml/2006/picture">
+                <pic:pic xmlns:pic="http://schemas.openxmlformats.org/drawingml/2006/picture">
+                  <pic:nvPicPr>
+                    <pic:cNvPr id="4" name="Picture 4" descr="A screenshot of a computer&#10;&#10;Description automatically generated"/>
+                    <pic:cNvPicPr>
+                      <a:picLocks noChangeAspect="1" noChangeArrowheads="1"/>
+                    </pic:cNvPicPr>
+                  </pic:nvPicPr>
                   <pic:blipFill>
-                    <a:blip r:embed="rId11">
+                    <a:blip r:embed="rId12" cstate="print">
                       <a:extLst>
                         <a:ext uri="{28A0092B-C50C-407E-A947-70E740481C1C}">
                           <a14:useLocalDpi xmlns:a14="http://schemas.microsoft.com/office/drawing/2010/main" val="0"/>
@@ -1412,7 +1509,7 @@
                   <pic:spPr bwMode="auto">
                     <a:xfrm>
                       <a:off x="0" y="0"/>
-                      <a:ext cx="5943600" cy="3268980"/>
+                      <a:ext cx="4653941" cy="2559667"/>
                     </a:xfrm>
                     <a:prstGeom prst="rect">
                       <a:avLst/>
@@ -1468,236 +1565,12 @@
           <w:bCs/>
         </w:rPr>
       </w:pPr>
-    </w:p>
-    <w:p>
-      <w:pPr>
-        <w:spacing w:after="0"/>
-        <w:rPr>
-          <w:b/>
-          <w:bCs/>
-        </w:rPr>
-      </w:pPr>
-    </w:p>
-    <w:p>
-      <w:pPr>
-        <w:spacing w:after="0"/>
-        <w:rPr>
-          <w:b/>
-          <w:bCs/>
-        </w:rPr>
-      </w:pPr>
-    </w:p>
-    <w:p>
-      <w:pPr>
-        <w:spacing w:after="0"/>
-        <w:rPr>
-          <w:b/>
-          <w:bCs/>
-        </w:rPr>
-      </w:pPr>
-    </w:p>
-    <w:p>
-      <w:pPr>
-        <w:spacing w:after="0"/>
-        <w:rPr>
-          <w:b/>
-          <w:bCs/>
-        </w:rPr>
-      </w:pPr>
-    </w:p>
-    <w:p>
-      <w:pPr>
-        <w:spacing w:after="0"/>
-        <w:rPr>
-          <w:b/>
-          <w:bCs/>
-        </w:rPr>
-      </w:pPr>
-    </w:p>
-    <w:p>
-      <w:pPr>
-        <w:spacing w:after="0"/>
-        <w:rPr>
-          <w:b/>
-          <w:bCs/>
-        </w:rPr>
-      </w:pPr>
-    </w:p>
-    <w:p>
-      <w:pPr>
-        <w:spacing w:after="0"/>
-        <w:rPr>
-          <w:b/>
-          <w:bCs/>
-        </w:rPr>
-      </w:pPr>
-    </w:p>
-    <w:p>
-      <w:pPr>
-        <w:spacing w:after="0"/>
-        <w:rPr>
-          <w:b/>
-          <w:bCs/>
-        </w:rPr>
-      </w:pPr>
-    </w:p>
-    <w:p>
-      <w:pPr>
-        <w:spacing w:after="0"/>
-        <w:rPr>
-          <w:b/>
-          <w:bCs/>
-        </w:rPr>
-      </w:pPr>
-    </w:p>
-    <w:p>
-      <w:pPr>
-        <w:spacing w:after="0"/>
-        <w:rPr>
-          <w:b/>
-          <w:bCs/>
-        </w:rPr>
-      </w:pPr>
-    </w:p>
-    <w:p>
-      <w:pPr>
-        <w:spacing w:after="0"/>
-        <w:rPr>
-          <w:b/>
-          <w:bCs/>
-        </w:rPr>
-      </w:pPr>
-    </w:p>
-    <w:p>
-      <w:pPr>
-        <w:spacing w:after="0"/>
-        <w:rPr>
-          <w:b/>
-          <w:bCs/>
-        </w:rPr>
-      </w:pPr>
-    </w:p>
-    <w:p>
-      <w:pPr>
-        <w:spacing w:after="0"/>
-        <w:rPr>
-          <w:b/>
-          <w:bCs/>
-        </w:rPr>
-      </w:pPr>
-    </w:p>
-    <w:p>
-      <w:pPr>
-        <w:spacing w:after="0"/>
-        <w:rPr>
-          <w:b/>
-          <w:bCs/>
-        </w:rPr>
-      </w:pPr>
-    </w:p>
-    <w:p>
-      <w:pPr>
-        <w:spacing w:after="0"/>
-        <w:rPr>
-          <w:b/>
-          <w:bCs/>
-        </w:rPr>
-      </w:pPr>
-    </w:p>
-    <w:p>
-      <w:pPr>
-        <w:spacing w:after="0"/>
-        <w:rPr>
-          <w:b/>
-          <w:bCs/>
-        </w:rPr>
-      </w:pPr>
-    </w:p>
-    <w:p>
-      <w:pPr>
-        <w:spacing w:after="0"/>
-        <w:rPr>
-          <w:b/>
-          <w:bCs/>
-        </w:rPr>
-      </w:pPr>
-    </w:p>
-    <w:p>
-      <w:pPr>
-        <w:spacing w:after="0"/>
-        <w:rPr>
-          <w:b/>
-          <w:bCs/>
-        </w:rPr>
-      </w:pPr>
-    </w:p>
-    <w:p>
-      <w:pPr>
-        <w:spacing w:after="0"/>
-        <w:rPr>
-          <w:b/>
-          <w:bCs/>
-        </w:rPr>
-      </w:pPr>
-    </w:p>
-    <w:p>
-      <w:pPr>
-        <w:spacing w:after="0"/>
-        <w:rPr>
-          <w:b/>
-          <w:bCs/>
-        </w:rPr>
-      </w:pPr>
-    </w:p>
-    <w:p>
-      <w:pPr>
-        <w:spacing w:after="0"/>
-        <w:rPr>
-          <w:b/>
-          <w:bCs/>
-        </w:rPr>
-      </w:pPr>
-    </w:p>
-    <w:p>
-      <w:pPr>
-        <w:spacing w:after="0"/>
-        <w:rPr>
-          <w:b/>
-          <w:bCs/>
-        </w:rPr>
-      </w:pPr>
-    </w:p>
-    <w:p>
-      <w:pPr>
-        <w:spacing w:after="0"/>
-        <w:rPr>
-          <w:b/>
-          <w:bCs/>
-        </w:rPr>
-      </w:pPr>
-    </w:p>
-    <w:p>
-      <w:pPr>
-        <w:spacing w:after="0"/>
-        <w:rPr>
-          <w:b/>
-          <w:bCs/>
-        </w:rPr>
-      </w:pPr>
-    </w:p>
-    <w:p>
-      <w:pPr>
-        <w:spacing w:after="0"/>
-        <w:rPr>
-          <w:b/>
-          <w:bCs/>
-        </w:rPr>
-      </w:pPr>
-      <w:r>
-        <w:rPr>
-          <w:b/>
-          <w:bCs/>
-        </w:rPr>
+      <w:r>
+        <w:rPr>
+          <w:b/>
+          <w:bCs/>
+        </w:rPr>
+        <w:lastRenderedPageBreak/>
         <w:t xml:space="preserve">Testing Software and Related </w:t>
       </w:r>
       <w:r>
@@ -1739,7 +1612,7 @@
       <w:r>
         <w:tab/>
       </w:r>
-      <w:hyperlink r:id="rId12" w:history="1">
+      <w:hyperlink r:id="rId13" w:history="1">
         <w:r>
           <w:rPr>
             <w:rStyle w:val="Hyperlink"/>
@@ -1766,7 +1639,7 @@
       <w:r>
         <w:tab/>
       </w:r>
-      <w:hyperlink r:id="rId13" w:history="1">
+      <w:hyperlink r:id="rId14" w:history="1">
         <w:r>
           <w:rPr>
             <w:rStyle w:val="Hyperlink"/>
@@ -1796,7 +1669,7 @@
       <w:r>
         <w:tab/>
       </w:r>
-      <w:hyperlink r:id="rId14" w:history="1">
+      <w:hyperlink r:id="rId15" w:history="1">
         <w:r>
           <w:rPr>
             <w:rStyle w:val="Hyperlink"/>
@@ -1826,7 +1699,7 @@
       <w:r>
         <w:tab/>
       </w:r>
-      <w:hyperlink r:id="rId15" w:history="1">
+      <w:hyperlink r:id="rId16" w:history="1">
         <w:r>
           <w:rPr>
             <w:rStyle w:val="Hyperlink"/>
@@ -1853,7 +1726,7 @@
       <w:r>
         <w:tab/>
       </w:r>
-      <w:hyperlink r:id="rId16" w:history="1">
+      <w:hyperlink r:id="rId17" w:history="1">
         <w:r>
           <w:rPr>
             <w:rStyle w:val="Hyperlink"/>
@@ -1883,7 +1756,7 @@
       <w:r>
         <w:tab/>
       </w:r>
-      <w:hyperlink r:id="rId17" w:history="1">
+      <w:hyperlink r:id="rId18" w:history="1">
         <w:r>
           <w:rPr>
             <w:rStyle w:val="Hyperlink"/>
@@ -1913,7 +1786,7 @@
       <w:r>
         <w:tab/>
       </w:r>
-      <w:hyperlink r:id="rId18" w:history="1">
+      <w:hyperlink r:id="rId19" w:history="1">
         <w:r>
           <w:rPr>
             <w:rStyle w:val="Hyperlink"/>
@@ -3096,18 +2969,18 @@
 </file>
 
 <file path=customXml/item2.xml><?xml version="1.0" encoding="utf-8"?>
-<p:properties xmlns:p="http://schemas.microsoft.com/office/2006/metadata/properties" xmlns:xsi="http://www.w3.org/2001/XMLSchema-instance" xmlns:pc="http://schemas.microsoft.com/office/infopath/2007/PartnerControls">
-  <documentManagement/>
-</p:properties>
-</file>
-
-<file path=customXml/item3.xml><?xml version="1.0" encoding="utf-8"?>
 <?mso-contentType ?>
 <FormTemplates xmlns="http://schemas.microsoft.com/sharepoint/v3/contenttype/forms">
   <Display>DocumentLibraryForm</Display>
   <Edit>DocumentLibraryForm</Edit>
   <New>DocumentLibraryForm</New>
 </FormTemplates>
+</file>
+
+<file path=customXml/item3.xml><?xml version="1.0" encoding="utf-8"?>
+<p:properties xmlns:p="http://schemas.microsoft.com/office/2006/metadata/properties" xmlns:xsi="http://www.w3.org/2001/XMLSchema-instance" xmlns:pc="http://schemas.microsoft.com/office/infopath/2007/PartnerControls">
+  <documentManagement/>
+</p:properties>
 </file>
 
 <file path=customXml/itemProps1.xml><?xml version="1.0" encoding="utf-8"?>
@@ -3130,18 +3003,18 @@
 </file>
 
 <file path=customXml/itemProps2.xml><?xml version="1.0" encoding="utf-8"?>
+<ds:datastoreItem xmlns:ds="http://schemas.openxmlformats.org/officeDocument/2006/customXml" ds:itemID="{1CDF89A6-A8C7-462C-876C-F696F3327E83}">
+  <ds:schemaRefs>
+    <ds:schemaRef ds:uri="http://schemas.microsoft.com/sharepoint/v3/contenttype/forms"/>
+  </ds:schemaRefs>
+</ds:datastoreItem>
+</file>
+
+<file path=customXml/itemProps3.xml><?xml version="1.0" encoding="utf-8"?>
 <ds:datastoreItem xmlns:ds="http://schemas.openxmlformats.org/officeDocument/2006/customXml" ds:itemID="{E1858390-C680-4CFC-BF58-4A1FC8F652C6}">
   <ds:schemaRefs>
     <ds:schemaRef ds:uri="http://schemas.microsoft.com/office/2006/metadata/properties"/>
     <ds:schemaRef ds:uri="http://schemas.microsoft.com/office/infopath/2007/PartnerControls"/>
   </ds:schemaRefs>
 </ds:datastoreItem>
-</file>
-
-<file path=customXml/itemProps3.xml><?xml version="1.0" encoding="utf-8"?>
-<ds:datastoreItem xmlns:ds="http://schemas.openxmlformats.org/officeDocument/2006/customXml" ds:itemID="{1CDF89A6-A8C7-462C-876C-F696F3327E83}">
-  <ds:schemaRefs>
-    <ds:schemaRef ds:uri="http://schemas.microsoft.com/sharepoint/v3/contenttype/forms"/>
-  </ds:schemaRefs>
-</ds:datastoreItem>
 </file>
</xml_diff>

<commit_message>
Sprint 3 Submission Files
</commit_message>
<xml_diff>
--- a/Submissions/Sprint 3/07 Testing-Documentation-Spr3.docx
+++ b/Submissions/Sprint 3/07 Testing-Documentation-Spr3.docx
@@ -1,6 +1,6 @@
 
 <file path=word/document.xml><?xml version="1.0" encoding="utf-8"?>
-<w:document xmlns:wpc="http://schemas.microsoft.com/office/word/2010/wordprocessingCanvas" xmlns:cx="http://schemas.microsoft.com/office/drawing/2014/chartex" xmlns:cx1="http://schemas.microsoft.com/office/drawing/2015/9/8/chartex" xmlns:cx2="http://schemas.microsoft.com/office/drawing/2015/10/21/chartex" xmlns:cx3="http://schemas.microsoft.com/office/drawing/2016/5/9/chartex" xmlns:cx4="http://schemas.microsoft.com/office/drawing/2016/5/10/chartex" xmlns:cx5="http://schemas.microsoft.com/office/drawing/2016/5/11/chartex" xmlns:cx6="http://schemas.microsoft.com/office/drawing/2016/5/12/chartex" xmlns:cx7="http://schemas.microsoft.com/office/drawing/2016/5/13/chartex" xmlns:cx8="http://schemas.microsoft.com/office/drawing/2016/5/14/chartex" xmlns:mc="http://schemas.openxmlformats.org/markup-compatibility/2006" xmlns:aink="http://schemas.microsoft.com/office/drawing/2016/ink" xmlns:am3d="http://schemas.microsoft.com/office/drawing/2017/model3d" xmlns:o="urn:schemas-microsoft-com:office:office" xmlns:oel="http://schemas.microsoft.com/office/2019/extlst" xmlns:r="http://schemas.openxmlformats.org/officeDocument/2006/relationships" xmlns:m="http://schemas.openxmlformats.org/officeDocument/2006/math" xmlns:v="urn:schemas-microsoft-com:vml" xmlns:wp14="http://schemas.microsoft.com/office/word/2010/wordprocessingDrawing" xmlns:wp="http://schemas.openxmlformats.org/drawingml/2006/wordprocessingDrawing" xmlns:w10="urn:schemas-microsoft-com:office:word" xmlns:w="http://schemas.openxmlformats.org/wordprocessingml/2006/main" xmlns:w14="http://schemas.microsoft.com/office/word/2010/wordml" xmlns:w15="http://schemas.microsoft.com/office/word/2012/wordml" xmlns:w16cex="http://schemas.microsoft.com/office/word/2018/wordml/cex" xmlns:w16cid="http://schemas.microsoft.com/office/word/2016/wordml/cid" xmlns:w16="http://schemas.microsoft.com/office/word/2018/wordml" xmlns:w16sdtdh="http://schemas.microsoft.com/office/word/2020/wordml/sdtdatahash" xmlns:w16se="http://schemas.microsoft.com/office/word/2015/wordml/symex" xmlns:wpg="http://schemas.microsoft.com/office/word/2010/wordprocessingGroup" xmlns:wpi="http://schemas.microsoft.com/office/word/2010/wordprocessingInk" xmlns:wne="http://schemas.microsoft.com/office/word/2006/wordml" xmlns:wps="http://schemas.microsoft.com/office/word/2010/wordprocessingShape" mc:Ignorable="w14 w15 w16se w16cid w16 w16cex w16sdtdh wp14">
+<w:document xmlns:wpc="http://schemas.microsoft.com/office/word/2010/wordprocessingCanvas" xmlns:cx="http://schemas.microsoft.com/office/drawing/2014/chartex" xmlns:cx1="http://schemas.microsoft.com/office/drawing/2015/9/8/chartex" xmlns:cx2="http://schemas.microsoft.com/office/drawing/2015/10/21/chartex" xmlns:cx3="http://schemas.microsoft.com/office/drawing/2016/5/9/chartex" xmlns:cx4="http://schemas.microsoft.com/office/drawing/2016/5/10/chartex" xmlns:cx5="http://schemas.microsoft.com/office/drawing/2016/5/11/chartex" xmlns:cx6="http://schemas.microsoft.com/office/drawing/2016/5/12/chartex" xmlns:cx7="http://schemas.microsoft.com/office/drawing/2016/5/13/chartex" xmlns:cx8="http://schemas.microsoft.com/office/drawing/2016/5/14/chartex" xmlns:mc="http://schemas.openxmlformats.org/markup-compatibility/2006" xmlns:aink="http://schemas.microsoft.com/office/drawing/2016/ink" xmlns:am3d="http://schemas.microsoft.com/office/drawing/2017/model3d" xmlns:o="urn:schemas-microsoft-com:office:office" xmlns:r="http://schemas.openxmlformats.org/officeDocument/2006/relationships" xmlns:m="http://schemas.openxmlformats.org/officeDocument/2006/math" xmlns:v="urn:schemas-microsoft-com:vml" xmlns:wp14="http://schemas.microsoft.com/office/word/2010/wordprocessingDrawing" xmlns:wp="http://schemas.openxmlformats.org/drawingml/2006/wordprocessingDrawing" xmlns:w10="urn:schemas-microsoft-com:office:word" xmlns:w="http://schemas.openxmlformats.org/wordprocessingml/2006/main" xmlns:w14="http://schemas.microsoft.com/office/word/2010/wordml" xmlns:w15="http://schemas.microsoft.com/office/word/2012/wordml" xmlns:w16cex="http://schemas.microsoft.com/office/word/2018/wordml/cex" xmlns:w16cid="http://schemas.microsoft.com/office/word/2016/wordml/cid" xmlns:w16="http://schemas.microsoft.com/office/word/2018/wordml" xmlns:w16sdtdh="http://schemas.microsoft.com/office/word/2020/wordml/sdtdatahash" xmlns:w16se="http://schemas.microsoft.com/office/word/2015/wordml/symex" xmlns:wpg="http://schemas.microsoft.com/office/word/2010/wordprocessingGroup" xmlns:wpi="http://schemas.microsoft.com/office/word/2010/wordprocessingInk" xmlns:wne="http://schemas.microsoft.com/office/word/2006/wordml" xmlns:wps="http://schemas.microsoft.com/office/word/2010/wordprocessingShape" mc:Ignorable="w14 w15 w16se w16cid w16 w16cex w16sdtdh wp14">
   <w:body>
     <w:p>
       <w:pPr>
@@ -73,14 +73,14 @@
           <w:bCs/>
         </w:rPr>
         <w:tab/>
-        <w:t>Sprint</w:t>
-      </w:r>
-      <w:r>
-        <w:rPr>
-          <w:b/>
-          <w:bCs/>
-        </w:rPr>
-        <w:t xml:space="preserve"> 3</w:t>
+        <w:t xml:space="preserve">Sprint </w:t>
+      </w:r>
+      <w:r>
+        <w:rPr>
+          <w:b/>
+          <w:bCs/>
+        </w:rPr>
+        <w:t>2</w:t>
       </w:r>
       <w:r>
         <w:rPr>
@@ -1143,418 +1143,29 @@
         <w:lastRenderedPageBreak/>
         <w:t>Testing Demonstration (Sprint 3)</w:t>
       </w:r>
-    </w:p>
-    <w:p>
-      <w:pPr>
-        <w:spacing w:after="0"/>
-        <w:rPr>
-          <w:b/>
-          <w:bCs/>
-        </w:rPr>
-      </w:pPr>
-    </w:p>
-    <w:p>
-      <w:pPr>
-        <w:spacing w:after="0"/>
-        <w:rPr>
-          <w:b/>
-          <w:bCs/>
-        </w:rPr>
-      </w:pPr>
-      <w:r>
-        <w:rPr>
-          <w:b/>
-          <w:bCs/>
-          <w:noProof/>
-        </w:rPr>
-        <w:drawing>
-          <wp:inline distT="0" distB="0" distL="0" distR="0" wp14:anchorId="1BAEA15C" wp14:editId="4059820E">
-            <wp:extent cx="5943600" cy="5539740"/>
-            <wp:effectExtent l="0" t="0" r="0" b="3810"/>
-            <wp:docPr id="5" name="Picture 5"/>
-            <wp:cNvGraphicFramePr>
-              <a:graphicFrameLocks xmlns:a="http://schemas.openxmlformats.org/drawingml/2006/main" noChangeAspect="1"/>
-            </wp:cNvGraphicFramePr>
-            <a:graphic xmlns:a="http://schemas.openxmlformats.org/drawingml/2006/main">
-              <a:graphicData uri="http://schemas.openxmlformats.org/drawingml/2006/picture">
-                <pic:pic xmlns:pic="http://schemas.openxmlformats.org/drawingml/2006/picture">
-                  <pic:nvPicPr>
-                    <pic:cNvPr id="0" name="Picture 2"/>
-                    <pic:cNvPicPr>
-                      <a:picLocks noChangeAspect="1" noChangeArrowheads="1"/>
-                    </pic:cNvPicPr>
-                  </pic:nvPicPr>
-                  <pic:blipFill rotWithShape="1">
-                    <a:blip r:embed="rId10">
-                      <a:extLst>
-                        <a:ext uri="{28A0092B-C50C-407E-A947-70E740481C1C}">
-                          <a14:useLocalDpi xmlns:a14="http://schemas.microsoft.com/office/drawing/2010/main" val="0"/>
-                        </a:ext>
-                      </a:extLst>
-                    </a:blip>
-                    <a:srcRect/>
-                    <a:stretch/>
-                  </pic:blipFill>
-                  <pic:spPr bwMode="auto">
-                    <a:xfrm>
-                      <a:off x="0" y="0"/>
-                      <a:ext cx="5943600" cy="5539740"/>
-                    </a:xfrm>
-                    <a:prstGeom prst="rect">
-                      <a:avLst/>
-                    </a:prstGeom>
-                    <a:noFill/>
-                    <a:ln>
-                      <a:noFill/>
-                    </a:ln>
-                    <a:extLst>
-                      <a:ext uri="{53640926-AAD7-44D8-BBD7-CCE9431645EC}">
-                        <a14:shadowObscured xmlns:a14="http://schemas.microsoft.com/office/drawing/2010/main"/>
-                      </a:ext>
-                    </a:extLst>
-                  </pic:spPr>
-                </pic:pic>
-              </a:graphicData>
-            </a:graphic>
-          </wp:inline>
-        </w:drawing>
-      </w:r>
-    </w:p>
-    <w:p>
-      <w:pPr>
-        <w:spacing w:after="0"/>
-        <w:rPr>
-          <w:b/>
-          <w:bCs/>
-        </w:rPr>
-      </w:pPr>
-    </w:p>
-    <w:p>
-      <w:pPr>
-        <w:spacing w:after="0"/>
-      </w:pPr>
-      <w:r>
-        <w:rPr>
-          <w:b/>
-          <w:bCs/>
-        </w:rPr>
-        <w:tab/>
-      </w:r>
-      <w:r>
-        <w:t>In sprint 3, we faced some difficult</w:t>
-      </w:r>
-      <w:r>
-        <w:t>ies</w:t>
-      </w:r>
-      <w:r>
-        <w:t xml:space="preserve"> in testing our project as the coupling</w:t>
-      </w:r>
-      <w:r>
-        <w:t xml:space="preserve"> of our components</w:t>
-      </w:r>
-      <w:r>
-        <w:t xml:space="preserve"> with Google Firebase </w:t>
-      </w:r>
-      <w:r>
-        <w:t>suite</w:t>
-      </w:r>
-      <w:r>
-        <w:t xml:space="preserve"> has increased by a significant factor</w:t>
-      </w:r>
-      <w:r>
-        <w:t>. To</w:t>
-      </w:r>
-      <w:r>
-        <w:t xml:space="preserve"> overcome this hurdle</w:t>
-      </w:r>
-      <w:r>
-        <w:t xml:space="preserve"> in part</w:t>
-      </w:r>
-      <w:r>
-        <w:t xml:space="preserve">, more complex tests have been designed in order to set up the necessary </w:t>
-      </w:r>
-      <w:r>
-        <w:t>firebase providers</w:t>
-      </w:r>
-      <w:r>
-        <w:t xml:space="preserve">. In addition, </w:t>
-      </w:r>
-      <w:r>
-        <w:t>focus was shifted toward testing individual components as opposed to individual page, as it is more practical to maintain operational tests across changes in this context.</w:t>
-      </w:r>
-      <w:r>
-        <w:t xml:space="preserve"> A third BDD test has also been incorporated in the broader test suite collection which verifies that the matching algorithm is returning data.</w:t>
-      </w:r>
-    </w:p>
-    <w:p>
-      <w:pPr>
-        <w:spacing w:after="0"/>
-      </w:pPr>
-    </w:p>
-    <w:p>
-      <w:pPr>
-        <w:spacing w:after="0"/>
-      </w:pPr>
-      <w:r>
-        <w:tab/>
-        <w:t xml:space="preserve">In addition, we have made extensive use of the </w:t>
-      </w:r>
-      <w:r>
-        <w:rPr>
-          <w:i/>
-          <w:iCs/>
-        </w:rPr>
-        <w:t>reactfire</w:t>
-      </w:r>
-      <w:r>
-        <w:t xml:space="preserve"> node library.  This utilizes the v9 iteration of Firebase service applications, which we have discovered carries an expensive price with regard to testing.  While Firebase v9 applications can be initialized with ease, there is no public method accessible to terminate these initializations. In the context of our application, this simply means that </w:t>
-      </w:r>
-      <w:r>
-        <w:lastRenderedPageBreak/>
-        <w:t xml:space="preserve">reactfire is terminated by the garbage collection process. </w:t>
-      </w:r>
-      <w:proofErr w:type="gramStart"/>
-      <w:r>
-        <w:t>However</w:t>
-      </w:r>
-      <w:proofErr w:type="gramEnd"/>
-      <w:r>
-        <w:t xml:space="preserve"> in the context of jest, this means that the teardown process cannot successfully handle closing the initialized listeners, which causes the test suite to hang. Nevertheless, we have built additional unit tests to test components utilizing this library. An execution which includes these additional tests is shown below, </w:t>
-      </w:r>
-      <w:r>
-        <w:rPr>
-          <w:b/>
-          <w:bCs/>
-        </w:rPr>
-        <w:t>producing a total run of 60 tests.</w:t>
-      </w:r>
-    </w:p>
-    <w:p>
-      <w:pPr>
-        <w:spacing w:after="0"/>
-      </w:pPr>
-    </w:p>
-    <w:p>
-      <w:pPr>
-        <w:spacing w:after="0"/>
-      </w:pPr>
-      <w:r>
-        <w:rPr>
-          <w:noProof/>
-        </w:rPr>
-        <w:drawing>
-          <wp:inline distT="0" distB="0" distL="0" distR="0" wp14:anchorId="1025F11D" wp14:editId="07FFEF8A">
-            <wp:extent cx="5934075" cy="2876550"/>
-            <wp:effectExtent l="0" t="0" r="9525" b="0"/>
-            <wp:docPr id="2" name="Picture 2"/>
-            <wp:cNvGraphicFramePr>
-              <a:graphicFrameLocks xmlns:a="http://schemas.openxmlformats.org/drawingml/2006/main" noChangeAspect="1"/>
-            </wp:cNvGraphicFramePr>
-            <a:graphic xmlns:a="http://schemas.openxmlformats.org/drawingml/2006/main">
-              <a:graphicData uri="http://schemas.openxmlformats.org/drawingml/2006/picture">
-                <pic:pic xmlns:pic="http://schemas.openxmlformats.org/drawingml/2006/picture">
-                  <pic:nvPicPr>
-                    <pic:cNvPr id="0" name="Picture 1"/>
-                    <pic:cNvPicPr>
-                      <a:picLocks noChangeAspect="1" noChangeArrowheads="1"/>
-                    </pic:cNvPicPr>
-                  </pic:nvPicPr>
-                  <pic:blipFill rotWithShape="1">
-                    <a:blip r:embed="rId11">
-                      <a:extLst>
-                        <a:ext uri="{28A0092B-C50C-407E-A947-70E740481C1C}">
-                          <a14:useLocalDpi xmlns:a14="http://schemas.microsoft.com/office/drawing/2010/main" val="0"/>
-                        </a:ext>
-                      </a:extLst>
-                    </a:blip>
-                    <a:srcRect t="24120" b="1"/>
-                    <a:stretch/>
-                  </pic:blipFill>
-                  <pic:spPr bwMode="auto">
-                    <a:xfrm>
-                      <a:off x="0" y="0"/>
-                      <a:ext cx="5934075" cy="2876550"/>
-                    </a:xfrm>
-                    <a:prstGeom prst="rect">
-                      <a:avLst/>
-                    </a:prstGeom>
-                    <a:noFill/>
-                    <a:ln>
-                      <a:noFill/>
-                    </a:ln>
-                    <a:extLst>
-                      <a:ext uri="{53640926-AAD7-44D8-BBD7-CCE9431645EC}">
-                        <a14:shadowObscured xmlns:a14="http://schemas.microsoft.com/office/drawing/2010/main"/>
-                      </a:ext>
-                    </a:extLst>
-                  </pic:spPr>
-                </pic:pic>
-              </a:graphicData>
-            </a:graphic>
-          </wp:inline>
-        </w:drawing>
-      </w:r>
-    </w:p>
-    <w:p>
-      <w:pPr>
-        <w:spacing w:after="0"/>
-      </w:pPr>
-    </w:p>
-    <w:p>
-      <w:pPr>
-        <w:spacing w:after="0"/>
-        <w:ind w:firstLine="720"/>
-      </w:pPr>
-      <w:r>
-        <w:t>During this sprint, we have also</w:t>
-      </w:r>
-      <w:r>
-        <w:t xml:space="preserve"> configured </w:t>
-      </w:r>
-      <w:r>
-        <w:t>the F</w:t>
-      </w:r>
-      <w:r>
-        <w:t>irebase emulator</w:t>
-      </w:r>
-      <w:r>
-        <w:t xml:space="preserve"> node package, which assists in testing functionality which would otherwise interact with the live Firebase API. The use of this emulator is necessary due to certain protocols used by Firebase which make it somewhat incompatible with jest.</w:t>
-      </w:r>
-      <w:r>
-        <w:t xml:space="preserve"> </w:t>
-      </w:r>
-      <w:r>
-        <w:t>The configuration and execution script for this emulator has been included in our submission at the top level of directories</w:t>
-      </w:r>
-      <w:r>
-        <w:t xml:space="preserve">. </w:t>
-      </w:r>
-      <w:r>
-        <w:t>An image of this emulator running during our testing can be found</w:t>
-      </w:r>
-      <w:r>
-        <w:t xml:space="preserve"> below</w:t>
-      </w:r>
-      <w:r>
-        <w:t>.</w:t>
-      </w:r>
-      <w:r>
-        <w:t xml:space="preserve"> In order to allow our test suite to be automatically executed upon deployment, tests which rely on this emulation are executed through a separate command, </w:t>
-      </w:r>
-      <w:r>
-        <w:rPr>
-          <w:i/>
-          <w:iCs/>
-        </w:rPr>
-        <w:t>yarn test-all</w:t>
-      </w:r>
-      <w:r>
-        <w:t>.</w:t>
-      </w:r>
-    </w:p>
-    <w:p>
-      <w:pPr>
-        <w:spacing w:after="0"/>
-        <w:rPr>
-          <w:b/>
-          <w:bCs/>
-        </w:rPr>
-      </w:pPr>
-    </w:p>
-    <w:p>
-      <w:pPr>
-        <w:spacing w:after="0"/>
-        <w:jc w:val="center"/>
-        <w:rPr>
-          <w:b/>
-          <w:bCs/>
-        </w:rPr>
-      </w:pPr>
-      <w:r>
-        <w:rPr>
-          <w:b/>
-          <w:bCs/>
-          <w:noProof/>
-        </w:rPr>
-        <w:drawing>
-          <wp:inline distT="0" distB="0" distL="0" distR="0" wp14:anchorId="4F7F27A0" wp14:editId="22969EA1">
-            <wp:extent cx="4638675" cy="2551270"/>
-            <wp:effectExtent l="0" t="0" r="0" b="1905"/>
-            <wp:docPr id="4" name="Picture 4" descr="A screenshot of a computer&#10;&#10;Description automatically generated"/>
-            <wp:cNvGraphicFramePr>
-              <a:graphicFrameLocks xmlns:a="http://schemas.openxmlformats.org/drawingml/2006/main" noChangeAspect="1"/>
-            </wp:cNvGraphicFramePr>
-            <a:graphic xmlns:a="http://schemas.openxmlformats.org/drawingml/2006/main">
-              <a:graphicData uri="http://schemas.openxmlformats.org/drawingml/2006/picture">
-                <pic:pic xmlns:pic="http://schemas.openxmlformats.org/drawingml/2006/picture">
-                  <pic:nvPicPr>
-                    <pic:cNvPr id="4" name="Picture 4" descr="A screenshot of a computer&#10;&#10;Description automatically generated"/>
-                    <pic:cNvPicPr>
-                      <a:picLocks noChangeAspect="1" noChangeArrowheads="1"/>
-                    </pic:cNvPicPr>
-                  </pic:nvPicPr>
-                  <pic:blipFill>
-                    <a:blip r:embed="rId12" cstate="print">
-                      <a:extLst>
-                        <a:ext uri="{28A0092B-C50C-407E-A947-70E740481C1C}">
-                          <a14:useLocalDpi xmlns:a14="http://schemas.microsoft.com/office/drawing/2010/main" val="0"/>
-                        </a:ext>
-                      </a:extLst>
-                    </a:blip>
-                    <a:srcRect/>
-                    <a:stretch>
-                      <a:fillRect/>
-                    </a:stretch>
-                  </pic:blipFill>
-                  <pic:spPr bwMode="auto">
-                    <a:xfrm>
-                      <a:off x="0" y="0"/>
-                      <a:ext cx="4653941" cy="2559667"/>
-                    </a:xfrm>
-                    <a:prstGeom prst="rect">
-                      <a:avLst/>
-                    </a:prstGeom>
-                    <a:noFill/>
-                    <a:ln>
-                      <a:noFill/>
-                    </a:ln>
-                  </pic:spPr>
-                </pic:pic>
-              </a:graphicData>
-            </a:graphic>
-          </wp:inline>
-        </w:drawing>
-      </w:r>
-    </w:p>
-    <w:p>
-      <w:pPr>
-        <w:spacing w:after="0"/>
-        <w:ind w:left="5040"/>
-        <w:rPr>
-          <w:i/>
-          <w:iCs/>
-        </w:rPr>
-      </w:pPr>
-      <w:r>
-        <w:rPr>
-          <w:i/>
-          <w:iCs/>
-        </w:rPr>
-        <w:t xml:space="preserve">Firebase Emulator in use during </w:t>
-      </w:r>
-      <w:r>
-        <w:rPr>
-          <w:i/>
-          <w:iCs/>
-        </w:rPr>
-        <w:t xml:space="preserve">full </w:t>
-      </w:r>
-      <w:r>
-        <w:rPr>
-          <w:i/>
-          <w:iCs/>
-        </w:rPr>
-        <w:t>testing.</w:t>
+      <w:r>
+        <w:rPr>
+          <w:b/>
+          <w:bCs/>
+        </w:rPr>
+        <w:br/>
+      </w:r>
+      <w:r>
+        <w:rPr>
+          <w:b/>
+          <w:bCs/>
+        </w:rPr>
+        <w:br/>
+      </w:r>
+      <w:r>
+        <w:t>Below is a screen capture of the current test set being run against the submission repository:</w:t>
+      </w:r>
+      <w:r>
+        <w:rPr>
+          <w:b/>
+          <w:bCs/>
+        </w:rPr>
+        <w:br w:type="page"/>
       </w:r>
     </w:p>
     <w:p>
@@ -1612,7 +1223,7 @@
       <w:r>
         <w:tab/>
       </w:r>
-      <w:hyperlink r:id="rId13" w:history="1">
+      <w:hyperlink r:id="rId10" w:history="1">
         <w:r>
           <w:rPr>
             <w:rStyle w:val="Hyperlink"/>
@@ -1639,7 +1250,7 @@
       <w:r>
         <w:tab/>
       </w:r>
-      <w:hyperlink r:id="rId14" w:history="1">
+      <w:hyperlink r:id="rId11" w:history="1">
         <w:r>
           <w:rPr>
             <w:rStyle w:val="Hyperlink"/>
@@ -1669,7 +1280,7 @@
       <w:r>
         <w:tab/>
       </w:r>
-      <w:hyperlink r:id="rId15" w:history="1">
+      <w:hyperlink r:id="rId12" w:history="1">
         <w:r>
           <w:rPr>
             <w:rStyle w:val="Hyperlink"/>
@@ -1699,7 +1310,7 @@
       <w:r>
         <w:tab/>
       </w:r>
-      <w:hyperlink r:id="rId16" w:history="1">
+      <w:hyperlink r:id="rId13" w:history="1">
         <w:r>
           <w:rPr>
             <w:rStyle w:val="Hyperlink"/>
@@ -1726,7 +1337,7 @@
       <w:r>
         <w:tab/>
       </w:r>
-      <w:hyperlink r:id="rId17" w:history="1">
+      <w:hyperlink r:id="rId14" w:history="1">
         <w:r>
           <w:rPr>
             <w:rStyle w:val="Hyperlink"/>
@@ -1756,7 +1367,7 @@
       <w:r>
         <w:tab/>
       </w:r>
-      <w:hyperlink r:id="rId18" w:history="1">
+      <w:hyperlink r:id="rId15" w:history="1">
         <w:r>
           <w:rPr>
             <w:rStyle w:val="Hyperlink"/>
@@ -1786,7 +1397,7 @@
       <w:r>
         <w:tab/>
       </w:r>
-      <w:hyperlink r:id="rId19" w:history="1">
+      <w:hyperlink r:id="rId16" w:history="1">
         <w:r>
           <w:rPr>
             <w:rStyle w:val="Hyperlink"/>
@@ -1811,7 +1422,7 @@
 </file>
 
 <file path=word/numbering.xml><?xml version="1.0" encoding="utf-8"?>
-<w:numbering xmlns:wpc="http://schemas.microsoft.com/office/word/2010/wordprocessingCanvas" xmlns:cx="http://schemas.microsoft.com/office/drawing/2014/chartex" xmlns:cx1="http://schemas.microsoft.com/office/drawing/2015/9/8/chartex" xmlns:cx2="http://schemas.microsoft.com/office/drawing/2015/10/21/chartex" xmlns:cx3="http://schemas.microsoft.com/office/drawing/2016/5/9/chartex" xmlns:cx4="http://schemas.microsoft.com/office/drawing/2016/5/10/chartex" xmlns:cx5="http://schemas.microsoft.com/office/drawing/2016/5/11/chartex" xmlns:cx6="http://schemas.microsoft.com/office/drawing/2016/5/12/chartex" xmlns:cx7="http://schemas.microsoft.com/office/drawing/2016/5/13/chartex" xmlns:cx8="http://schemas.microsoft.com/office/drawing/2016/5/14/chartex" xmlns:mc="http://schemas.openxmlformats.org/markup-compatibility/2006" xmlns:aink="http://schemas.microsoft.com/office/drawing/2016/ink" xmlns:am3d="http://schemas.microsoft.com/office/drawing/2017/model3d" xmlns:o="urn:schemas-microsoft-com:office:office" xmlns:oel="http://schemas.microsoft.com/office/2019/extlst" xmlns:r="http://schemas.openxmlformats.org/officeDocument/2006/relationships" xmlns:m="http://schemas.openxmlformats.org/officeDocument/2006/math" xmlns:v="urn:schemas-microsoft-com:vml" xmlns:wp14="http://schemas.microsoft.com/office/word/2010/wordprocessingDrawing" xmlns:wp="http://schemas.openxmlformats.org/drawingml/2006/wordprocessingDrawing" xmlns:w10="urn:schemas-microsoft-com:office:word" xmlns:w="http://schemas.openxmlformats.org/wordprocessingml/2006/main" xmlns:w14="http://schemas.microsoft.com/office/word/2010/wordml" xmlns:w15="http://schemas.microsoft.com/office/word/2012/wordml" xmlns:w16cex="http://schemas.microsoft.com/office/word/2018/wordml/cex" xmlns:w16cid="http://schemas.microsoft.com/office/word/2016/wordml/cid" xmlns:w16="http://schemas.microsoft.com/office/word/2018/wordml" xmlns:w16sdtdh="http://schemas.microsoft.com/office/word/2020/wordml/sdtdatahash" xmlns:w16se="http://schemas.microsoft.com/office/word/2015/wordml/symex" xmlns:wpg="http://schemas.microsoft.com/office/word/2010/wordprocessingGroup" xmlns:wpi="http://schemas.microsoft.com/office/word/2010/wordprocessingInk" xmlns:wne="http://schemas.microsoft.com/office/word/2006/wordml" xmlns:wps="http://schemas.microsoft.com/office/word/2010/wordprocessingShape" mc:Ignorable="w14 w15 w16se w16cid w16 w16cex w16sdtdh wp14">
+<w:numbering xmlns:wpc="http://schemas.microsoft.com/office/word/2010/wordprocessingCanvas" xmlns:cx="http://schemas.microsoft.com/office/drawing/2014/chartex" xmlns:cx1="http://schemas.microsoft.com/office/drawing/2015/9/8/chartex" xmlns:cx2="http://schemas.microsoft.com/office/drawing/2015/10/21/chartex" xmlns:cx3="http://schemas.microsoft.com/office/drawing/2016/5/9/chartex" xmlns:cx4="http://schemas.microsoft.com/office/drawing/2016/5/10/chartex" xmlns:cx5="http://schemas.microsoft.com/office/drawing/2016/5/11/chartex" xmlns:cx6="http://schemas.microsoft.com/office/drawing/2016/5/12/chartex" xmlns:cx7="http://schemas.microsoft.com/office/drawing/2016/5/13/chartex" xmlns:cx8="http://schemas.microsoft.com/office/drawing/2016/5/14/chartex" xmlns:mc="http://schemas.openxmlformats.org/markup-compatibility/2006" xmlns:aink="http://schemas.microsoft.com/office/drawing/2016/ink" xmlns:am3d="http://schemas.microsoft.com/office/drawing/2017/model3d" xmlns:o="urn:schemas-microsoft-com:office:office" xmlns:r="http://schemas.openxmlformats.org/officeDocument/2006/relationships" xmlns:m="http://schemas.openxmlformats.org/officeDocument/2006/math" xmlns:v="urn:schemas-microsoft-com:vml" xmlns:wp14="http://schemas.microsoft.com/office/word/2010/wordprocessingDrawing" xmlns:wp="http://schemas.openxmlformats.org/drawingml/2006/wordprocessingDrawing" xmlns:w10="urn:schemas-microsoft-com:office:word" xmlns:w="http://schemas.openxmlformats.org/wordprocessingml/2006/main" xmlns:w14="http://schemas.microsoft.com/office/word/2010/wordml" xmlns:w15="http://schemas.microsoft.com/office/word/2012/wordml" xmlns:w16cex="http://schemas.microsoft.com/office/word/2018/wordml/cex" xmlns:w16cid="http://schemas.microsoft.com/office/word/2016/wordml/cid" xmlns:w16="http://schemas.microsoft.com/office/word/2018/wordml" xmlns:w16sdtdh="http://schemas.microsoft.com/office/word/2020/wordml/sdtdatahash" xmlns:w16se="http://schemas.microsoft.com/office/word/2015/wordml/symex" xmlns:wpg="http://schemas.microsoft.com/office/word/2010/wordprocessingGroup" xmlns:wpi="http://schemas.microsoft.com/office/word/2010/wordprocessingInk" xmlns:wne="http://schemas.microsoft.com/office/word/2006/wordml" xmlns:wps="http://schemas.microsoft.com/office/word/2010/wordprocessingShape" mc:Ignorable="w14 w15 w16se w16cid w16 w16cex w16sdtdh wp14">
   <w:abstractNum w:abstractNumId="0" w15:restartNumberingAfterBreak="0">
     <w:nsid w:val="44FD50CA"/>
     <w:multiLevelType w:val="hybridMultilevel"/>

</xml_diff>